<commit_message>
less productive weekend ever
</commit_message>
<xml_diff>
--- a/ED/Tema 2/ED-Tema2.docx
+++ b/ED/Tema 2/ED-Tema2.docx
@@ -53,61 +53,7 @@
             </w14:solidFill>
           </w14:textFill>
         </w:rPr>
-        <w:t xml:space="preserve">ED: </w:t>
-      </w:r>
-      <w:proofErr w:type="spellStart"/>
-      <w:r>
-        <w:rPr>
-          <w:b/>
-          <w:outline/>
-          <w:color w:val="ED7D31" w:themeColor="accent2"/>
-          <w:sz w:val="180"/>
-          <w:szCs w:val="180"/>
-          <w:lang w:val="en-US"/>
-          <w14:shadow w14:blurRad="0" w14:dist="38100" w14:dir="2700000" w14:sx="100000" w14:sy="100000" w14:kx="0" w14:ky="0" w14:algn="tl">
-            <w14:schemeClr w14:val="accent2"/>
-          </w14:shadow>
-          <w14:textOutline w14:w="6604" w14:cap="flat" w14:cmpd="sng" w14:algn="ctr">
-            <w14:solidFill>
-              <w14:schemeClr w14:val="accent2"/>
-            </w14:solidFill>
-            <w14:prstDash w14:val="solid"/>
-            <w14:round/>
-          </w14:textOutline>
-          <w14:textFill>
-            <w14:solidFill>
-              <w14:srgbClr w14:val="FFFFFF"/>
-            </w14:solidFill>
-          </w14:textFill>
-        </w:rPr>
-        <w:t>Tema</w:t>
-      </w:r>
-      <w:proofErr w:type="spellEnd"/>
-      <w:r>
-        <w:rPr>
-          <w:b/>
-          <w:outline/>
-          <w:color w:val="ED7D31" w:themeColor="accent2"/>
-          <w:sz w:val="180"/>
-          <w:szCs w:val="180"/>
-          <w:lang w:val="en-US"/>
-          <w14:shadow w14:blurRad="0" w14:dist="38100" w14:dir="2700000" w14:sx="100000" w14:sy="100000" w14:kx="0" w14:ky="0" w14:algn="tl">
-            <w14:schemeClr w14:val="accent2"/>
-          </w14:shadow>
-          <w14:textOutline w14:w="6604" w14:cap="flat" w14:cmpd="sng" w14:algn="ctr">
-            <w14:solidFill>
-              <w14:schemeClr w14:val="accent2"/>
-            </w14:solidFill>
-            <w14:prstDash w14:val="solid"/>
-            <w14:round/>
-          </w14:textOutline>
-          <w14:textFill>
-            <w14:solidFill>
-              <w14:srgbClr w14:val="FFFFFF"/>
-            </w14:solidFill>
-          </w14:textFill>
-        </w:rPr>
-        <w:t xml:space="preserve"> 2</w:t>
+        <w:t>ED: Tema 2</w:t>
       </w:r>
     </w:p>
     <w:p>
@@ -155,55 +101,7 @@
           <w:sz w:val="24"/>
           <w:szCs w:val="24"/>
         </w:rPr>
-        <w:t xml:space="preserve">El </w:t>
-      </w:r>
-      <w:proofErr w:type="spellStart"/>
-      <w:r>
-        <w:rPr>
-          <w:sz w:val="24"/>
-          <w:szCs w:val="24"/>
-        </w:rPr>
-        <w:t>Search</w:t>
-      </w:r>
-      <w:proofErr w:type="spellEnd"/>
-      <w:r>
-        <w:rPr>
-          <w:sz w:val="24"/>
-          <w:szCs w:val="24"/>
-        </w:rPr>
-        <w:t xml:space="preserve"> </w:t>
-      </w:r>
-      <w:proofErr w:type="spellStart"/>
-      <w:r>
-        <w:rPr>
-          <w:sz w:val="24"/>
-          <w:szCs w:val="24"/>
-        </w:rPr>
-        <w:t>Engine</w:t>
-      </w:r>
-      <w:proofErr w:type="spellEnd"/>
-      <w:r>
-        <w:rPr>
-          <w:sz w:val="24"/>
-          <w:szCs w:val="24"/>
-        </w:rPr>
-        <w:t xml:space="preserve"> </w:t>
-      </w:r>
-      <w:proofErr w:type="spellStart"/>
-      <w:r>
-        <w:rPr>
-          <w:sz w:val="24"/>
-          <w:szCs w:val="24"/>
-        </w:rPr>
-        <w:t>Optimization</w:t>
-      </w:r>
-      <w:proofErr w:type="spellEnd"/>
-      <w:r>
-        <w:rPr>
-          <w:sz w:val="24"/>
-          <w:szCs w:val="24"/>
-        </w:rPr>
-        <w:t xml:space="preserve"> (SEO)</w:t>
+        <w:t>El Search Engine Optimization (SEO)</w:t>
       </w:r>
       <w:r>
         <w:rPr>
@@ -263,7 +161,7 @@
           <w:sz w:val="24"/>
           <w:szCs w:val="24"/>
         </w:rPr>
-        <w:t xml:space="preserve"> el SEO ya que puede generar mucho tráfico hacia su sitio web si su página está bien posicionada o</w:t>
+        <w:t xml:space="preserve"> el SEO ya que puede generar mucho tráfico hacia su sitio web si su página está bien posicionada</w:t>
       </w:r>
       <w:r>
         <w:rPr>
@@ -277,7 +175,7 @@
           <w:sz w:val="24"/>
           <w:szCs w:val="24"/>
         </w:rPr>
-        <w:t xml:space="preserve"> hacer que sean prácticamente invisibles en la web si no aparecen en los primeros resultados y</w:t>
+        <w:t xml:space="preserve"> o hacer que sean prácticamente invisibles en la web si no aparecen en los primeros resultados y</w:t>
       </w:r>
       <w:r>
         <w:rPr>
@@ -293,15 +191,13 @@
         </w:rPr>
         <w:t xml:space="preserve"> por lo </w:t>
       </w:r>
-      <w:proofErr w:type="gramStart"/>
-      <w:r>
-        <w:rPr>
-          <w:sz w:val="24"/>
-          <w:szCs w:val="24"/>
-        </w:rPr>
-        <w:t>tanto</w:t>
-      </w:r>
-      <w:proofErr w:type="gramEnd"/>
+      <w:r>
+        <w:rPr>
+          <w:sz w:val="24"/>
+          <w:szCs w:val="24"/>
+        </w:rPr>
+        <w:t>tanto,</w:t>
+      </w:r>
       <w:r>
         <w:rPr>
           <w:sz w:val="24"/>
@@ -323,7 +219,28 @@
           <w:sz w:val="24"/>
           <w:szCs w:val="24"/>
         </w:rPr>
-        <w:t>El SEO se suele complementar con otras técnicas de marketing como publicidad o marketing redes sociales.</w:t>
+        <w:t xml:space="preserve">El SEO se suele complementar con otras técnicas de marketing como publicidad o </w:t>
+      </w:r>
+      <w:r>
+        <w:rPr>
+          <w:sz w:val="24"/>
+          <w:szCs w:val="24"/>
+        </w:rPr>
+        <w:t>promoción</w:t>
+      </w:r>
+      <w:r>
+        <w:rPr>
+          <w:sz w:val="24"/>
+          <w:szCs w:val="24"/>
+        </w:rPr>
+        <w:t xml:space="preserve"> en</w:t>
+      </w:r>
+      <w:r>
+        <w:rPr>
+          <w:sz w:val="24"/>
+          <w:szCs w:val="24"/>
+        </w:rPr>
+        <w:t xml:space="preserve"> redes sociales.</w:t>
       </w:r>
     </w:p>
     <w:p>
@@ -464,23 +381,7 @@
           <w:sz w:val="24"/>
           <w:szCs w:val="24"/>
         </w:rPr>
-        <w:t>White-</w:t>
-      </w:r>
-      <w:proofErr w:type="spellStart"/>
-      <w:r>
-        <w:rPr>
-          <w:sz w:val="24"/>
-          <w:szCs w:val="24"/>
-        </w:rPr>
-        <w:t>hat</w:t>
-      </w:r>
-      <w:proofErr w:type="spellEnd"/>
-      <w:r>
-        <w:rPr>
-          <w:sz w:val="24"/>
-          <w:szCs w:val="24"/>
-        </w:rPr>
-        <w:t xml:space="preserve"> SEO: utilizar técnicas recomendadas por los motores de búsqueda. Producen resultados a largo plazo.</w:t>
+        <w:t>White-hat SEO: utilizar técnicas recomendadas por los motores de búsqueda. Producen resultados a largo plazo.</w:t>
       </w:r>
     </w:p>
     <w:p>
@@ -501,23 +402,7 @@
           <w:sz w:val="24"/>
           <w:szCs w:val="24"/>
         </w:rPr>
-        <w:t>Black-</w:t>
-      </w:r>
-      <w:proofErr w:type="spellStart"/>
-      <w:r>
-        <w:rPr>
-          <w:sz w:val="24"/>
-          <w:szCs w:val="24"/>
-        </w:rPr>
-        <w:t>hat</w:t>
-      </w:r>
-      <w:proofErr w:type="spellEnd"/>
-      <w:r>
-        <w:rPr>
-          <w:sz w:val="24"/>
-          <w:szCs w:val="24"/>
-        </w:rPr>
-        <w:t xml:space="preserve"> SEO: utilizar técnicas </w:t>
+        <w:t xml:space="preserve">Black-hat SEO: utilizar técnicas </w:t>
       </w:r>
       <w:r>
         <w:rPr>
@@ -531,7 +416,7 @@
           <w:sz w:val="24"/>
           <w:szCs w:val="24"/>
         </w:rPr>
-        <w:t xml:space="preserve"> por los motores de búsquedas para abusar de posibles fallos en el algoritmo. Si se detecta por un </w:t>
+        <w:t xml:space="preserve"> por los motores de búsquedas para abusar posibles fallos en el algoritmo. Si se detecta por un </w:t>
       </w:r>
       <w:r>
         <w:rPr>
@@ -612,23 +497,7 @@
           <w:sz w:val="24"/>
           <w:szCs w:val="24"/>
         </w:rPr>
-        <w:t>(</w:t>
-      </w:r>
-      <w:proofErr w:type="spellStart"/>
-      <w:r>
-        <w:rPr>
-          <w:sz w:val="24"/>
-          <w:szCs w:val="24"/>
-        </w:rPr>
-        <w:t>Wordpress</w:t>
-      </w:r>
-      <w:proofErr w:type="spellEnd"/>
-      <w:r>
-        <w:rPr>
-          <w:sz w:val="24"/>
-          <w:szCs w:val="24"/>
-        </w:rPr>
-        <w:t>)</w:t>
+        <w:t>(Wordpress)</w:t>
       </w:r>
       <w:r>
         <w:rPr>
@@ -656,17 +525,78 @@
           <w:sz w:val="24"/>
           <w:szCs w:val="24"/>
         </w:rPr>
-        <w:t>CTR (</w:t>
-      </w:r>
-      <w:proofErr w:type="spellStart"/>
-      <w:r>
-        <w:rPr>
-          <w:sz w:val="24"/>
-          <w:szCs w:val="24"/>
-        </w:rPr>
-        <w:t>Click-through</w:t>
-      </w:r>
-      <w:proofErr w:type="spellEnd"/>
+        <w:t>CTR (Click-through rate): porcentaje de usuarios que hacen clic en un enlace.</w:t>
+      </w:r>
+    </w:p>
+    <w:p>
+      <w:pPr>
+        <w:pStyle w:val="Prrafodelista"/>
+        <w:numPr>
+          <w:ilvl w:val="0"/>
+          <w:numId w:val="2"/>
+        </w:numPr>
+        <w:jc w:val="both"/>
+        <w:rPr>
+          <w:sz w:val="24"/>
+          <w:szCs w:val="24"/>
+        </w:rPr>
+      </w:pPr>
+      <w:r>
+        <w:rPr>
+          <w:sz w:val="24"/>
+          <w:szCs w:val="24"/>
+        </w:rPr>
+        <w:t>GYM: Google, Yahoo y Microsoft. Propietarios de los 3 motores de búsqueda más grandes.</w:t>
+      </w:r>
+    </w:p>
+    <w:p>
+      <w:pPr>
+        <w:pStyle w:val="Prrafodelista"/>
+        <w:numPr>
+          <w:ilvl w:val="0"/>
+          <w:numId w:val="2"/>
+        </w:numPr>
+        <w:jc w:val="both"/>
+        <w:rPr>
+          <w:sz w:val="24"/>
+          <w:szCs w:val="24"/>
+        </w:rPr>
+      </w:pPr>
+      <w:r>
+        <w:rPr>
+          <w:sz w:val="24"/>
+          <w:szCs w:val="24"/>
+        </w:rPr>
+        <w:t>Link juice: calidad del enlace.</w:t>
+      </w:r>
+    </w:p>
+    <w:p>
+      <w:pPr>
+        <w:pStyle w:val="Prrafodelista"/>
+        <w:numPr>
+          <w:ilvl w:val="0"/>
+          <w:numId w:val="2"/>
+        </w:numPr>
+        <w:jc w:val="both"/>
+        <w:rPr>
+          <w:sz w:val="24"/>
+          <w:szCs w:val="24"/>
+        </w:rPr>
+      </w:pPr>
+      <w:r>
+        <w:rPr>
+          <w:sz w:val="24"/>
+          <w:szCs w:val="24"/>
+        </w:rPr>
+        <w:t>Long tail</w:t>
+      </w:r>
+      <w:r>
+        <w:rPr>
+          <w:sz w:val="24"/>
+          <w:szCs w:val="24"/>
+        </w:rPr>
+        <w:t>: palabras</w:t>
+      </w:r>
       <w:r>
         <w:rPr>
           <w:sz w:val="24"/>
@@ -674,21 +604,33 @@
         </w:rPr>
         <w:t xml:space="preserve"> </w:t>
       </w:r>
-      <w:proofErr w:type="spellStart"/>
-      <w:r>
-        <w:rPr>
-          <w:sz w:val="24"/>
-          <w:szCs w:val="24"/>
-        </w:rPr>
-        <w:t>rate</w:t>
-      </w:r>
-      <w:proofErr w:type="spellEnd"/>
-      <w:r>
-        <w:rPr>
-          <w:sz w:val="24"/>
-          <w:szCs w:val="24"/>
-        </w:rPr>
-        <w:t>): porcentaje de usuarios que hacen clic en un enlace.</w:t>
+      <w:r>
+        <w:rPr>
+          <w:sz w:val="24"/>
+          <w:szCs w:val="24"/>
+        </w:rPr>
+        <w:t>clave</w:t>
+      </w:r>
+      <w:r>
+        <w:rPr>
+          <w:sz w:val="24"/>
+          <w:szCs w:val="24"/>
+        </w:rPr>
+        <w:t xml:space="preserve"> </w:t>
+      </w:r>
+      <w:r>
+        <w:rPr>
+          <w:sz w:val="24"/>
+          <w:szCs w:val="24"/>
+        </w:rPr>
+        <w:t>más específicas</w:t>
+      </w:r>
+      <w:r>
+        <w:rPr>
+          <w:sz w:val="24"/>
+          <w:szCs w:val="24"/>
+        </w:rPr>
+        <w:t>.</w:t>
       </w:r>
     </w:p>
     <w:p>
@@ -709,23 +651,14 @@
           <w:sz w:val="24"/>
           <w:szCs w:val="24"/>
         </w:rPr>
-        <w:t xml:space="preserve">GYM: Google, </w:t>
-      </w:r>
-      <w:proofErr w:type="spellStart"/>
-      <w:r>
-        <w:rPr>
-          <w:sz w:val="24"/>
-          <w:szCs w:val="24"/>
-        </w:rPr>
-        <w:t>Yahoo</w:t>
-      </w:r>
-      <w:proofErr w:type="spellEnd"/>
-      <w:r>
-        <w:rPr>
-          <w:sz w:val="24"/>
-          <w:szCs w:val="24"/>
-        </w:rPr>
-        <w:t xml:space="preserve"> y Microsoft. Propietarios de los 3 motores de búsqueda más grandes.</w:t>
+        <w:t>Etiquetas META: código en el &lt;head&gt; de un documento HTML</w:t>
+      </w:r>
+      <w:r>
+        <w:rPr>
+          <w:sz w:val="24"/>
+          <w:szCs w:val="24"/>
+        </w:rPr>
+        <w:t>.</w:t>
       </w:r>
     </w:p>
     <w:p>
@@ -746,23 +679,28 @@
           <w:sz w:val="24"/>
           <w:szCs w:val="24"/>
         </w:rPr>
-        <w:t xml:space="preserve">Link </w:t>
-      </w:r>
-      <w:proofErr w:type="spellStart"/>
-      <w:r>
-        <w:rPr>
-          <w:sz w:val="24"/>
-          <w:szCs w:val="24"/>
-        </w:rPr>
-        <w:t>juice</w:t>
-      </w:r>
-      <w:proofErr w:type="spellEnd"/>
-      <w:r>
-        <w:rPr>
-          <w:sz w:val="24"/>
-          <w:szCs w:val="24"/>
-        </w:rPr>
-        <w:t>: calidad del enlace.</w:t>
+        <w:t xml:space="preserve">Tráfico </w:t>
+      </w:r>
+      <w:r>
+        <w:rPr>
+          <w:sz w:val="24"/>
+          <w:szCs w:val="24"/>
+        </w:rPr>
+        <w:t>Orgánico</w:t>
+      </w:r>
+      <w:r>
+        <w:rPr>
+          <w:sz w:val="24"/>
+          <w:szCs w:val="24"/>
+        </w:rPr>
+        <w:t>: visitas que provienen de motores de búsqueda</w:t>
+      </w:r>
+      <w:r>
+        <w:rPr>
+          <w:sz w:val="24"/>
+          <w:szCs w:val="24"/>
+        </w:rPr>
+        <w:t>.</w:t>
       </w:r>
     </w:p>
     <w:p>
@@ -783,37 +721,49 @@
           <w:sz w:val="24"/>
           <w:szCs w:val="24"/>
         </w:rPr>
-        <w:t xml:space="preserve">Long </w:t>
-      </w:r>
-      <w:proofErr w:type="spellStart"/>
-      <w:r>
-        <w:rPr>
-          <w:sz w:val="24"/>
-          <w:szCs w:val="24"/>
-        </w:rPr>
-        <w:t>tail</w:t>
-      </w:r>
-      <w:proofErr w:type="spellEnd"/>
-      <w:r>
-        <w:rPr>
-          <w:sz w:val="24"/>
-          <w:szCs w:val="24"/>
-        </w:rPr>
-        <w:t>: palabras</w:t>
-      </w:r>
-      <w:r>
-        <w:rPr>
-          <w:sz w:val="24"/>
-          <w:szCs w:val="24"/>
-        </w:rPr>
-        <w:t xml:space="preserve"> </w:t>
-      </w:r>
-      <w:r>
-        <w:rPr>
-          <w:sz w:val="24"/>
-          <w:szCs w:val="24"/>
-        </w:rPr>
-        <w:t>claves más específicas</w:t>
+        <w:t>PR (PageRank): medida de la popularidad de los enlaces de un sitio web.</w:t>
+      </w:r>
+    </w:p>
+    <w:p>
+      <w:pPr>
+        <w:pStyle w:val="Prrafodelista"/>
+        <w:numPr>
+          <w:ilvl w:val="0"/>
+          <w:numId w:val="2"/>
+        </w:numPr>
+        <w:jc w:val="both"/>
+        <w:rPr>
+          <w:sz w:val="24"/>
+          <w:szCs w:val="24"/>
+        </w:rPr>
+      </w:pPr>
+      <w:r>
+        <w:rPr>
+          <w:sz w:val="24"/>
+          <w:szCs w:val="24"/>
+        </w:rPr>
+        <w:t>SERP (Search Engine Results Page): Las páginas web más relevantes de una consulta.</w:t>
+      </w:r>
+    </w:p>
+    <w:p>
+      <w:pPr>
+        <w:pStyle w:val="Prrafodelista"/>
+        <w:numPr>
+          <w:ilvl w:val="0"/>
+          <w:numId w:val="2"/>
+        </w:numPr>
+        <w:jc w:val="both"/>
+        <w:rPr>
+          <w:sz w:val="24"/>
+          <w:szCs w:val="24"/>
+        </w:rPr>
+      </w:pPr>
+      <w:r>
+        <w:rPr>
+          <w:sz w:val="24"/>
+          <w:szCs w:val="24"/>
+        </w:rPr>
+        <w:t>Spider: bot que rastrea la web para indexar los sitios web</w:t>
       </w:r>
       <w:r>
         <w:rPr>
@@ -841,7 +791,7 @@
           <w:sz w:val="24"/>
           <w:szCs w:val="24"/>
         </w:rPr>
-        <w:t>Etiquetas META: código en el &lt;head&gt; de un documento HTML</w:t>
+        <w:t>Stuffing: utilizar la misma palabra clave con demasiada frecuencia</w:t>
       </w:r>
       <w:r>
         <w:rPr>
@@ -854,203 +804,11 @@
     <w:p>
       <w:pPr>
         <w:pStyle w:val="Prrafodelista"/>
-        <w:numPr>
-          <w:ilvl w:val="0"/>
-          <w:numId w:val="2"/>
-        </w:numPr>
-        <w:jc w:val="both"/>
-        <w:rPr>
-          <w:sz w:val="24"/>
-          <w:szCs w:val="24"/>
-        </w:rPr>
-      </w:pPr>
-      <w:r>
-        <w:rPr>
-          <w:sz w:val="24"/>
-          <w:szCs w:val="24"/>
-        </w:rPr>
-        <w:t xml:space="preserve">Tráfico </w:t>
-      </w:r>
-      <w:r>
-        <w:rPr>
-          <w:sz w:val="24"/>
-          <w:szCs w:val="24"/>
-        </w:rPr>
-        <w:t>Orgánico</w:t>
-      </w:r>
-      <w:r>
-        <w:rPr>
-          <w:sz w:val="24"/>
-          <w:szCs w:val="24"/>
-        </w:rPr>
-        <w:t>: visitas que provienen de motores de búsqueda</w:t>
-      </w:r>
-      <w:r>
-        <w:rPr>
-          <w:sz w:val="24"/>
-          <w:szCs w:val="24"/>
-        </w:rPr>
-        <w:t>.</w:t>
-      </w:r>
-    </w:p>
-    <w:p>
-      <w:pPr>
-        <w:pStyle w:val="Prrafodelista"/>
-        <w:numPr>
-          <w:ilvl w:val="0"/>
-          <w:numId w:val="2"/>
-        </w:numPr>
-        <w:jc w:val="both"/>
-        <w:rPr>
-          <w:sz w:val="24"/>
-          <w:szCs w:val="24"/>
-        </w:rPr>
-      </w:pPr>
-      <w:r>
-        <w:rPr>
-          <w:sz w:val="24"/>
-          <w:szCs w:val="24"/>
-        </w:rPr>
-        <w:t>PR (PageRank): medida de la popularidad de los enlaces de un sitio web.</w:t>
-      </w:r>
-    </w:p>
-    <w:p>
-      <w:pPr>
-        <w:pStyle w:val="Prrafodelista"/>
-        <w:numPr>
-          <w:ilvl w:val="0"/>
-          <w:numId w:val="2"/>
-        </w:numPr>
-        <w:jc w:val="both"/>
-        <w:rPr>
-          <w:sz w:val="24"/>
-          <w:szCs w:val="24"/>
-        </w:rPr>
-      </w:pPr>
-      <w:r>
-        <w:rPr>
-          <w:sz w:val="24"/>
-          <w:szCs w:val="24"/>
-        </w:rPr>
-        <w:t>SERP (</w:t>
-      </w:r>
-      <w:proofErr w:type="spellStart"/>
-      <w:r>
-        <w:rPr>
-          <w:sz w:val="24"/>
-          <w:szCs w:val="24"/>
-        </w:rPr>
-        <w:t>Search</w:t>
-      </w:r>
-      <w:proofErr w:type="spellEnd"/>
-      <w:r>
-        <w:rPr>
-          <w:sz w:val="24"/>
-          <w:szCs w:val="24"/>
-        </w:rPr>
-        <w:t xml:space="preserve"> </w:t>
-      </w:r>
-      <w:proofErr w:type="spellStart"/>
-      <w:r>
-        <w:rPr>
-          <w:sz w:val="24"/>
-          <w:szCs w:val="24"/>
-        </w:rPr>
-        <w:t>Engine</w:t>
-      </w:r>
-      <w:proofErr w:type="spellEnd"/>
-      <w:r>
-        <w:rPr>
-          <w:sz w:val="24"/>
-          <w:szCs w:val="24"/>
-        </w:rPr>
-        <w:t xml:space="preserve"> </w:t>
-      </w:r>
-      <w:proofErr w:type="spellStart"/>
-      <w:r>
-        <w:rPr>
-          <w:sz w:val="24"/>
-          <w:szCs w:val="24"/>
-        </w:rPr>
-        <w:t>Results</w:t>
-      </w:r>
-      <w:proofErr w:type="spellEnd"/>
-      <w:r>
-        <w:rPr>
-          <w:sz w:val="24"/>
-          <w:szCs w:val="24"/>
-        </w:rPr>
-        <w:t xml:space="preserve"> Page): Las páginas web más relevantes de una consulta.</w:t>
-      </w:r>
-    </w:p>
-    <w:p>
-      <w:pPr>
-        <w:pStyle w:val="Prrafodelista"/>
-        <w:numPr>
-          <w:ilvl w:val="0"/>
-          <w:numId w:val="2"/>
-        </w:numPr>
-        <w:jc w:val="both"/>
-        <w:rPr>
-          <w:sz w:val="24"/>
-          <w:szCs w:val="24"/>
-        </w:rPr>
-      </w:pPr>
-      <w:r>
-        <w:rPr>
-          <w:sz w:val="24"/>
-          <w:szCs w:val="24"/>
-        </w:rPr>
-        <w:t>Spider: bot que rastrea la web para indexar los sitios web</w:t>
-      </w:r>
-      <w:r>
-        <w:rPr>
-          <w:sz w:val="24"/>
-          <w:szCs w:val="24"/>
-        </w:rPr>
-        <w:t>.</w:t>
-      </w:r>
-    </w:p>
-    <w:p>
-      <w:pPr>
-        <w:pStyle w:val="Prrafodelista"/>
-        <w:numPr>
-          <w:ilvl w:val="0"/>
-          <w:numId w:val="2"/>
-        </w:numPr>
-        <w:jc w:val="both"/>
-        <w:rPr>
-          <w:sz w:val="24"/>
-          <w:szCs w:val="24"/>
-        </w:rPr>
-      </w:pPr>
-      <w:proofErr w:type="spellStart"/>
-      <w:r>
-        <w:rPr>
-          <w:sz w:val="24"/>
-          <w:szCs w:val="24"/>
-        </w:rPr>
-        <w:t>Stuffing</w:t>
-      </w:r>
-      <w:proofErr w:type="spellEnd"/>
-      <w:r>
-        <w:rPr>
-          <w:sz w:val="24"/>
-          <w:szCs w:val="24"/>
-        </w:rPr>
-        <w:t>: utilizar la misma palabra clave con demasiada frecuencia</w:t>
-      </w:r>
-      <w:r>
-        <w:rPr>
-          <w:sz w:val="24"/>
-          <w:szCs w:val="24"/>
-        </w:rPr>
-        <w:t>.</w:t>
-      </w:r>
-    </w:p>
-    <w:p>
-      <w:pPr>
-        <w:jc w:val="both"/>
+        <w:jc w:val="both"/>
+        <w:rPr>
+          <w:sz w:val="24"/>
+          <w:szCs w:val="24"/>
+        </w:rPr>
       </w:pPr>
     </w:p>
     <w:p>
@@ -1106,23 +864,7 @@
           <w:sz w:val="24"/>
           <w:szCs w:val="24"/>
         </w:rPr>
-        <w:t xml:space="preserve">Google fue fundado por Larry Page y Sergey </w:t>
-      </w:r>
-      <w:proofErr w:type="spellStart"/>
-      <w:r>
-        <w:rPr>
-          <w:sz w:val="24"/>
-          <w:szCs w:val="24"/>
-        </w:rPr>
-        <w:t>Bin</w:t>
-      </w:r>
-      <w:proofErr w:type="spellEnd"/>
-      <w:r>
-        <w:rPr>
-          <w:sz w:val="24"/>
-          <w:szCs w:val="24"/>
-        </w:rPr>
-        <w:t xml:space="preserve"> en 1998 con la intención de organizar la información en el mundo y hacer</w:t>
+        <w:t>Google fue fundado por Larry Page y Sergey Bin en 1998 con la intención de organizar la información en el mundo y hacer</w:t>
       </w:r>
       <w:r>
         <w:rPr>
@@ -1166,23 +908,7 @@
           <w:sz w:val="24"/>
           <w:szCs w:val="24"/>
         </w:rPr>
-        <w:t xml:space="preserve">. A través de este programa y otro lanzado posteriormente llamado </w:t>
-      </w:r>
-      <w:proofErr w:type="spellStart"/>
-      <w:r>
-        <w:rPr>
-          <w:sz w:val="24"/>
-          <w:szCs w:val="24"/>
-        </w:rPr>
-        <w:t>Webmasters</w:t>
-      </w:r>
-      <w:proofErr w:type="spellEnd"/>
-      <w:r>
-        <w:rPr>
-          <w:sz w:val="24"/>
-          <w:szCs w:val="24"/>
-        </w:rPr>
-        <w:t>, Google ha sido siempre transparente con los desarrolladores, dándoles muchas herramientas para que logren sacar el máximo partido a sus páginas webs, si bien es cierto que nunca han revelado su algoritmo.</w:t>
+        <w:t>. A través de este programa y otro lanzado posteriormente llamado Webmasters, Google ha sido siempre transparente con los desarrolladores, dándoles muchas herramientas para que logren sacar el máximo partido a sus páginas webs, si bien es cierto que nunca han revelado su algoritmo.</w:t>
       </w:r>
     </w:p>
     <w:p>
@@ -1326,23 +1052,7 @@
           <w:sz w:val="24"/>
           <w:szCs w:val="24"/>
         </w:rPr>
-        <w:t>Consultas informativas (</w:t>
-      </w:r>
-      <w:proofErr w:type="spellStart"/>
-      <w:r>
-        <w:rPr>
-          <w:sz w:val="24"/>
-          <w:szCs w:val="24"/>
-        </w:rPr>
-        <w:t>Know</w:t>
-      </w:r>
-      <w:proofErr w:type="spellEnd"/>
-      <w:r>
-        <w:rPr>
-          <w:sz w:val="24"/>
-          <w:szCs w:val="24"/>
-        </w:rPr>
-        <w:t>): buscar una información.</w:t>
+        <w:t>Consultas informativas (Know): buscar una información.</w:t>
       </w:r>
     </w:p>
     <w:p>
@@ -1363,23 +1073,7 @@
           <w:sz w:val="24"/>
           <w:szCs w:val="24"/>
         </w:rPr>
-        <w:t>Consultas de navegación (</w:t>
-      </w:r>
-      <w:proofErr w:type="spellStart"/>
-      <w:r>
-        <w:rPr>
-          <w:sz w:val="24"/>
-          <w:szCs w:val="24"/>
-        </w:rPr>
-        <w:t>Go</w:t>
-      </w:r>
-      <w:proofErr w:type="spellEnd"/>
-      <w:r>
-        <w:rPr>
-          <w:sz w:val="24"/>
-          <w:szCs w:val="24"/>
-        </w:rPr>
-        <w:t>): para navegar a un sitio web específico.</w:t>
+        <w:t>Consultas de navegación (Go): para navegar a un sitio web específico.</w:t>
       </w:r>
     </w:p>
     <w:p>
@@ -1477,7 +1171,6 @@
           <w:szCs w:val="24"/>
         </w:rPr>
       </w:pPr>
-      <w:proofErr w:type="spellStart"/>
       <w:r>
         <w:rPr>
           <w:sz w:val="24"/>
@@ -1485,7 +1178,6 @@
         </w:rPr>
         <w:t>Keywords</w:t>
       </w:r>
-      <w:proofErr w:type="spellEnd"/>
     </w:p>
     <w:p>
       <w:pPr>
@@ -1519,7 +1211,6 @@
           <w:u w:val="single"/>
         </w:rPr>
       </w:pPr>
-      <w:proofErr w:type="spellStart"/>
       <w:r>
         <w:rPr>
           <w:b/>
@@ -1530,7 +1221,6 @@
         </w:rPr>
         <w:t>Keywords</w:t>
       </w:r>
-      <w:proofErr w:type="spellEnd"/>
     </w:p>
     <w:p>
       <w:pPr>
@@ -1582,17 +1272,8 @@
           <w:sz w:val="24"/>
           <w:szCs w:val="24"/>
         </w:rPr>
-        <w:t xml:space="preserve">, especificando más las </w:t>
-      </w:r>
-      <w:proofErr w:type="spellStart"/>
-      <w:r>
-        <w:rPr>
-          <w:sz w:val="24"/>
-          <w:szCs w:val="24"/>
-        </w:rPr>
-        <w:t>keywords</w:t>
-      </w:r>
-      <w:proofErr w:type="spellEnd"/>
+        <w:t>, especificando más las keywords</w:t>
+      </w:r>
       <w:r>
         <w:rPr>
           <w:sz w:val="24"/>
@@ -1614,23 +1295,7 @@
           <w:sz w:val="24"/>
           <w:szCs w:val="24"/>
         </w:rPr>
-        <w:t>Evitar realizar “</w:t>
-      </w:r>
-      <w:proofErr w:type="spellStart"/>
-      <w:r>
-        <w:rPr>
-          <w:sz w:val="24"/>
-          <w:szCs w:val="24"/>
-        </w:rPr>
-        <w:t>stuffing</w:t>
-      </w:r>
-      <w:proofErr w:type="spellEnd"/>
-      <w:r>
-        <w:rPr>
-          <w:sz w:val="24"/>
-          <w:szCs w:val="24"/>
-        </w:rPr>
-        <w:t>” con la palabra clave ya que esto nos puede penalizar. Utilizar un lenguaje natural a la hora de utilizar la palabra clave</w:t>
+        <w:t>Evitar realizar “stuffing” con la palabra clave ya que esto nos puede penalizar. Utilizar un lenguaje natural a la hora de utilizar la palabra clave</w:t>
       </w:r>
       <w:r>
         <w:rPr>
@@ -1642,48 +1307,18 @@
     </w:p>
     <w:p>
       <w:pPr>
-        <w:jc w:val="both"/>
-        <w:rPr>
-          <w:sz w:val="24"/>
-          <w:szCs w:val="24"/>
-        </w:rPr>
-      </w:pPr>
-    </w:p>
-    <w:p>
-      <w:pPr>
-        <w:jc w:val="both"/>
-        <w:rPr>
-          <w:sz w:val="24"/>
-          <w:szCs w:val="24"/>
-        </w:rPr>
-      </w:pPr>
-    </w:p>
-    <w:p>
-      <w:pPr>
-        <w:jc w:val="both"/>
-        <w:rPr>
-          <w:sz w:val="24"/>
-          <w:szCs w:val="24"/>
-        </w:rPr>
-      </w:pPr>
-    </w:p>
-    <w:p>
-      <w:pPr>
-        <w:jc w:val="both"/>
-        <w:rPr>
-          <w:sz w:val="24"/>
-          <w:szCs w:val="24"/>
-        </w:rPr>
-      </w:pPr>
-    </w:p>
-    <w:p>
-      <w:pPr>
-        <w:jc w:val="both"/>
-        <w:rPr>
-          <w:sz w:val="24"/>
-          <w:szCs w:val="24"/>
-        </w:rPr>
-      </w:pPr>
+        <w:rPr>
+          <w:sz w:val="24"/>
+          <w:szCs w:val="24"/>
+        </w:rPr>
+      </w:pPr>
+      <w:r>
+        <w:rPr>
+          <w:sz w:val="24"/>
+          <w:szCs w:val="24"/>
+        </w:rPr>
+        <w:br w:type="page"/>
+      </w:r>
     </w:p>
     <w:p>
       <w:pPr>
@@ -1699,17 +1334,8 @@
           <w:szCs w:val="24"/>
         </w:rPr>
         <w:lastRenderedPageBreak/>
-        <w:t xml:space="preserve">Consejos para la utilización de </w:t>
-      </w:r>
-      <w:proofErr w:type="spellStart"/>
-      <w:r>
-        <w:rPr>
-          <w:sz w:val="24"/>
-          <w:szCs w:val="24"/>
-        </w:rPr>
-        <w:t>keywords</w:t>
-      </w:r>
-      <w:proofErr w:type="spellEnd"/>
+        <w:t>Consejos para la utilización de keywords</w:t>
+      </w:r>
     </w:p>
     <w:p>
       <w:pPr>
@@ -1750,23 +1376,7 @@
           <w:sz w:val="24"/>
           <w:szCs w:val="24"/>
         </w:rPr>
-        <w:t xml:space="preserve">La </w:t>
-      </w:r>
-      <w:proofErr w:type="spellStart"/>
-      <w:r>
-        <w:rPr>
-          <w:sz w:val="24"/>
-          <w:szCs w:val="24"/>
-        </w:rPr>
-        <w:t>keyword</w:t>
-      </w:r>
-      <w:proofErr w:type="spellEnd"/>
-      <w:r>
-        <w:rPr>
-          <w:sz w:val="24"/>
-          <w:szCs w:val="24"/>
-        </w:rPr>
-        <w:t xml:space="preserve"> deberá aparecer en la parte superior de la página, en una etiqueta destacada (h1)</w:t>
+        <w:t>La keyword deberá aparecer en la parte superior de la página, en una etiqueta destacada (h1)</w:t>
       </w:r>
     </w:p>
     <w:p>
@@ -1808,23 +1418,7 @@
           <w:sz w:val="24"/>
           <w:szCs w:val="24"/>
         </w:rPr>
-        <w:t xml:space="preserve">Una vez en un atributo </w:t>
-      </w:r>
-      <w:proofErr w:type="spellStart"/>
-      <w:r>
-        <w:rPr>
-          <w:sz w:val="24"/>
-          <w:szCs w:val="24"/>
-        </w:rPr>
-        <w:t>alt</w:t>
-      </w:r>
-      <w:proofErr w:type="spellEnd"/>
-      <w:r>
-        <w:rPr>
-          <w:sz w:val="24"/>
-          <w:szCs w:val="24"/>
-        </w:rPr>
-        <w:t xml:space="preserve"> de una imagen </w:t>
+        <w:t xml:space="preserve">Una vez en un atributo alt de una imagen </w:t>
       </w:r>
       <w:r>
         <w:rPr>
@@ -1859,17 +1453,8 @@
           <w:sz w:val="24"/>
           <w:szCs w:val="24"/>
         </w:rPr>
-        <w:t xml:space="preserve">Una vez en la </w:t>
-      </w:r>
-      <w:proofErr w:type="spellStart"/>
-      <w:r>
-        <w:rPr>
-          <w:sz w:val="24"/>
-          <w:szCs w:val="24"/>
-        </w:rPr>
-        <w:t>url</w:t>
-      </w:r>
-      <w:proofErr w:type="spellEnd"/>
+        <w:t>Una vez en la url</w:t>
+      </w:r>
     </w:p>
     <w:p>
       <w:pPr>
@@ -1889,17 +1474,8 @@
           <w:sz w:val="24"/>
           <w:szCs w:val="24"/>
         </w:rPr>
-        <w:t xml:space="preserve">Una vez en la etiqueta meta </w:t>
-      </w:r>
-      <w:proofErr w:type="spellStart"/>
-      <w:r>
-        <w:rPr>
-          <w:sz w:val="24"/>
-          <w:szCs w:val="24"/>
-        </w:rPr>
-        <w:t>description</w:t>
-      </w:r>
-      <w:proofErr w:type="spellEnd"/>
+        <w:t>Una vez en la etiqueta meta description</w:t>
+      </w:r>
     </w:p>
     <w:p>
       <w:pPr>

</xml_diff>